<commit_message>
bug fixixng at branch
</commit_message>
<xml_diff>
--- a/text.docx
+++ b/text.docx
@@ -4,7 +4,13 @@
   <w:body>
     <w:p>
       <w:r>
-        <w:t>hii</w:t>
+        <w:t>H</w:t>
+      </w:r>
+      <w:r>
+        <w:t>ii</w:t>
+      </w:r>
+      <w:r>
+        <w:t xml:space="preserve">  ..howa re u ?</w:t>
       </w:r>
       <w:bookmarkStart w:id="0" w:name="_GoBack"/>
       <w:bookmarkEnd w:id="0"/>

</xml_diff>